<commit_message>
Another Update (added sources)
</commit_message>
<xml_diff>
--- a/Cyber Security.docx
+++ b/Cyber Security.docx
@@ -4,13 +4,7 @@
   <w:body>
     <w:p>
       <w:r>
-        <w:t>Cyber Security; as its core definition, is the practice of defending computers, servers, mobile devices, electronic systems, networks, and data from malicious attacks. In other words, an information technology security or electronic information security which terms applied in various other context such as from business to mobile computing. Regarding the highest level of general development of this new technology, one of its many usage is heavily known for Network Security; a process of protecting the network from any unwanted intruders, whether that be targeted users or opportunistic intrusions and malware. Secondly, Application Security which mainly focuses on constant updates and testing in order to ensure safety to these programs, along with keeping these software and devices free of threats. Third, Information Security; the act of securing the integrity together with privacy of one’s data, either in storage or in transit, especially data in inside of networks and application whilst also sheltering company and customer information in a separate layer. Moreover, Cyber security also provides mobile security which as the name suggest; helps cellphones and tablets alike to virtually be involved in all type of security. Fourth, Cyber Security in addition to including the processes and decisions for handling and protecting data assets also aids permission users to have them whenever accessing a network. Furthermore, where or how the data may be stored or shared all fall under this category of Operational Security as well. Additionally, it could be seen providing disaster recovery and business continuity if in case such misfortune would do so to arrive, after all it dictates how an organization were to restore its loss of operations or data from the possible Cyber Threats. It is crucial to note here that the End-user education in which details in addressing the most unpredictable Cyber Security factor; is people, considering it is very much a built in mechanic that humans make mistakes, it wouldn’t be farfetched for anyone to accidentally introduce a virus to an otherwise protected system due to failure of following basic security practices. This is why it is advised for users to delete suspicious email attachments or checking in unsecure websites, avoid plugging in unidentified USB Drivers, and many more other vital necessities that serves crucial in depending the system from the likes of any accidental viruses or possibly harmful threats. Moving on into the hypothetical future of what is plausibly able to be done soon, with the ever</w:t>
-      </w:r>
-      <w:r>
-        <w:t>-</w:t>
-      </w:r>
-      <w:r>
-        <w:t xml:space="preserve">evolving age of Cyber Security; it can be rather challenging to predict what may to come exactly. Even so, experts did manage to grasp a good concept of the general direction in which this new technology is heading forth to, say for instance; Artificial Intelligence (AI) becoming the core component of all cybersecurity systems. It is without a doubt truthful that as each passing day go by, more and more development will keep nourishing in this modern age where mankind keeps on improving their own creation even further. Thus, it isn’t unlikely for AI’s potential to be used in both the good and bad ways; for examples, elusive hackers may target these powers in hopes of meaning more harms whereas upcoming developers ought to harness this advanced material in means of detecting security issues, addressing vulnerabilities before they can be taken advantage of along with repelling Cyber Attacks once they have begun. Taking into account a study carried out by Michel </w:t>
+        <w:t xml:space="preserve">Cyber Security; as its core definition, is the practice of defending computers, servers, mobile devices, electronic systems, networks, and data from malicious attacks. In other words, an information technology security or electronic information security which terms applied in various other context such as from business to mobile computing. Regarding the highest level of general development of this new technology, one of its many usage is heavily known for Network Security; a process of protecting the network from any unwanted intruders, whether that be targeted users or opportunistic intrusions and malware. Secondly, Application Security which mainly focuses on constant updates and testing in order to ensure safety to these programs, along with keeping these software and devices free of threats. Third, Information Security; the act of securing the integrity together with privacy of one’s data, either in storage or in transit, especially data in inside of networks and application whilst also sheltering company and customer information in a separate layer. Moreover, Cyber security also provides mobile security which as the name suggest; helps cellphones and tablets alike to virtually be involved in all type of security. Fourth, Cyber Security in addition to including the processes and decisions for handling and protecting data assets also aids permission users to have them whenever accessing a network. Furthermore, where or how the data may be stored or shared all fall under this category of Operational Security as well. Additionally, it could be seen providing disaster recovery and business continuity if in case such misfortune would do so to arrive, after all it dictates how an organization were to restore its loss of operations or data from the possible Cyber Threats. It is crucial to note here that the End-user education in which details in addressing the most unpredictable Cyber Security factor; is people, considering it is very much a built in mechanic that humans make mistakes, it wouldn’t be farfetched for anyone to accidentally introduce a virus to an otherwise protected system due to failure of following basic security practices. This is why it is advised for users to delete suspicious email attachments or checking in unsecure websites, avoid plugging in unidentified USB Drivers, and many more other vital necessities that serves crucial in depending the system from the likes of any accidental viruses or possibly harmful threats. Moving on into the hypothetical future of what is plausibly able to be done soon, with the ever-evolving age of Cyber Security; it can be rather challenging to predict what may to come exactly. Even so, experts did manage to grasp a good concept of the general direction in which this new technology is heading forth to, say for instance; Artificial Intelligence (AI) becoming the core component of all cybersecurity systems. It is without a doubt truthful that as each passing day go by, more and more development will keep nourishing in this modern age where mankind keeps on improving their own creation even further. Thus, it isn’t unlikely for AI’s potential to be used in both the good and bad ways; for examples, elusive hackers may target these powers in hopes of meaning more harms whereas upcoming developers ought to harness this advanced material in means of detecting security issues, addressing vulnerabilities before they can be taken advantage of along with repelling Cyber Attacks once they have begun. Taking into account a study carried out by Michel </w:t>
       </w:r>
       <w:proofErr w:type="spellStart"/>
       <w:r>
@@ -18,13 +12,7 @@
       </w:r>
       <w:proofErr w:type="spellEnd"/>
       <w:r>
-        <w:t>, a University of Maryland researcher, it has been proven that hacks are getting so frequent that they are now happening at an average rate of every 39 seconds, most of which were done by tech-savvy people using automated scripts to skim through databases in search for vulnerabilities to exploit. This occurrence is possibly due to the growth in developing countries, creating massive expansions of the teach workforce in which case certain areas aren’t capable of giving sufficient jobs for trained and well</w:t>
-      </w:r>
-      <w:r>
-        <w:t>-</w:t>
-      </w:r>
-      <w:r>
-        <w:t>educated trainers that might causes them to turn to pursuing Cyber Crimes instead.</w:t>
+        <w:t>, a University of Maryland researcher, it has been proven that hacks are getting so frequent that they are now happening at an average rate of every 39 seconds, most of which were done by tech-savvy people using automated scripts to skim through databases in search for vulnerabilities to exploit. This occurrence is possibly due to the growth in developing countries, creating massive expansions of the teach workforce in which case certain areas aren’t capable of giving sufficient jobs for trained and well-educated trainers that might causes them to turn to pursuing Cyber Crimes instead.</w:t>
       </w:r>
     </w:p>
     <w:p/>
@@ -47,6 +35,33 @@
         <w:t>secure their personal information. But this is something humans have learnt to do for the past millennials, with every constant evolution comes with changes needed to be adapted; growth is inevitable and is a natural process in life.</w:t>
       </w:r>
     </w:p>
+    <w:p>
+      <w:r>
+        <w:t>Inspired sources:</w:t>
+      </w:r>
+    </w:p>
+    <w:p/>
+    <w:p>
+      <w:hyperlink r:id="rId6" w:history="1">
+        <w:r>
+          <w:rPr>
+            <w:rStyle w:val="Hyperlink"/>
+          </w:rPr>
+          <w:t>https://www.cisco.com/c/en/us/products/security/what-is-cybersecurity.html#~types-of-threats</w:t>
+        </w:r>
+      </w:hyperlink>
+    </w:p>
+    <w:p>
+      <w:hyperlink r:id="rId7" w:history="1">
+        <w:r>
+          <w:rPr>
+            <w:rStyle w:val="Hyperlink"/>
+          </w:rPr>
+          <w:t>https://digitalguardian.com/blog/what-cyber-security</w:t>
+        </w:r>
+      </w:hyperlink>
+    </w:p>
+    <w:p/>
     <w:sectPr>
       <w:pgSz w:w="12240" w:h="15840"/>
       <w:pgMar w:top="1440" w:right="1440" w:bottom="1440" w:left="1440" w:header="720" w:footer="720" w:gutter="0"/>
@@ -55,6 +70,56 @@
     </w:sectPr>
   </w:body>
 </w:document>
+</file>
+
+<file path=word/endnotes.xml><?xml version="1.0" encoding="utf-8"?>
+<w:endnotes xmlns:wpc="http://schemas.microsoft.com/office/word/2010/wordprocessingCanvas" xmlns:cx="http://schemas.microsoft.com/office/drawing/2014/chartex" xmlns:cx1="http://schemas.microsoft.com/office/drawing/2015/9/8/chartex" xmlns:cx2="http://schemas.microsoft.com/office/drawing/2015/10/21/chartex" xmlns:cx3="http://schemas.microsoft.com/office/drawing/2016/5/9/chartex" xmlns:cx4="http://schemas.microsoft.com/office/drawing/2016/5/10/chartex" xmlns:cx5="http://schemas.microsoft.com/office/drawing/2016/5/11/chartex" xmlns:cx6="http://schemas.microsoft.com/office/drawing/2016/5/12/chartex" xmlns:cx7="http://schemas.microsoft.com/office/drawing/2016/5/13/chartex" xmlns:cx8="http://schemas.microsoft.com/office/drawing/2016/5/14/chartex" xmlns:mc="http://schemas.openxmlformats.org/markup-compatibility/2006" xmlns:aink="http://schemas.microsoft.com/office/drawing/2016/ink" xmlns:am3d="http://schemas.microsoft.com/office/drawing/2017/model3d" xmlns:o="urn:schemas-microsoft-com:office:office" xmlns:r="http://schemas.openxmlformats.org/officeDocument/2006/relationships" xmlns:m="http://schemas.openxmlformats.org/officeDocument/2006/math" xmlns:v="urn:schemas-microsoft-com:vml" xmlns:wp14="http://schemas.microsoft.com/office/word/2010/wordprocessingDrawing" xmlns:wp="http://schemas.openxmlformats.org/drawingml/2006/wordprocessingDrawing" xmlns:w10="urn:schemas-microsoft-com:office:word" xmlns:w="http://schemas.openxmlformats.org/wordprocessingml/2006/main" xmlns:w14="http://schemas.microsoft.com/office/word/2010/wordml" xmlns:w15="http://schemas.microsoft.com/office/word/2012/wordml" xmlns:w16cex="http://schemas.microsoft.com/office/word/2018/wordml/cex" xmlns:w16cid="http://schemas.microsoft.com/office/word/2016/wordml/cid" xmlns:w16="http://schemas.microsoft.com/office/word/2018/wordml" xmlns:w16se="http://schemas.microsoft.com/office/word/2015/wordml/symex" xmlns:wpg="http://schemas.microsoft.com/office/word/2010/wordprocessingGroup" xmlns:wpi="http://schemas.microsoft.com/office/word/2010/wordprocessingInk" xmlns:wne="http://schemas.microsoft.com/office/word/2006/wordml" xmlns:wps="http://schemas.microsoft.com/office/word/2010/wordprocessingShape" mc:Ignorable="w14 w15 w16se w16cid w16 w16cex wp14">
+  <w:endnote w:type="separator" w:id="-1">
+    <w:p>
+      <w:pPr>
+        <w:spacing w:after="0" w:line="240" w:lineRule="auto"/>
+      </w:pPr>
+      <w:r>
+        <w:separator/>
+      </w:r>
+    </w:p>
+  </w:endnote>
+  <w:endnote w:type="continuationSeparator" w:id="0">
+    <w:p>
+      <w:pPr>
+        <w:spacing w:after="0" w:line="240" w:lineRule="auto"/>
+      </w:pPr>
+      <w:r>
+        <w:continuationSeparator/>
+      </w:r>
+    </w:p>
+  </w:endnote>
+</w:endnotes>
+</file>
+
+<file path=word/footnotes.xml><?xml version="1.0" encoding="utf-8"?>
+<w:footnotes xmlns:wpc="http://schemas.microsoft.com/office/word/2010/wordprocessingCanvas" xmlns:cx="http://schemas.microsoft.com/office/drawing/2014/chartex" xmlns:cx1="http://schemas.microsoft.com/office/drawing/2015/9/8/chartex" xmlns:cx2="http://schemas.microsoft.com/office/drawing/2015/10/21/chartex" xmlns:cx3="http://schemas.microsoft.com/office/drawing/2016/5/9/chartex" xmlns:cx4="http://schemas.microsoft.com/office/drawing/2016/5/10/chartex" xmlns:cx5="http://schemas.microsoft.com/office/drawing/2016/5/11/chartex" xmlns:cx6="http://schemas.microsoft.com/office/drawing/2016/5/12/chartex" xmlns:cx7="http://schemas.microsoft.com/office/drawing/2016/5/13/chartex" xmlns:cx8="http://schemas.microsoft.com/office/drawing/2016/5/14/chartex" xmlns:mc="http://schemas.openxmlformats.org/markup-compatibility/2006" xmlns:aink="http://schemas.microsoft.com/office/drawing/2016/ink" xmlns:am3d="http://schemas.microsoft.com/office/drawing/2017/model3d" xmlns:o="urn:schemas-microsoft-com:office:office" xmlns:r="http://schemas.openxmlformats.org/officeDocument/2006/relationships" xmlns:m="http://schemas.openxmlformats.org/officeDocument/2006/math" xmlns:v="urn:schemas-microsoft-com:vml" xmlns:wp14="http://schemas.microsoft.com/office/word/2010/wordprocessingDrawing" xmlns:wp="http://schemas.openxmlformats.org/drawingml/2006/wordprocessingDrawing" xmlns:w10="urn:schemas-microsoft-com:office:word" xmlns:w="http://schemas.openxmlformats.org/wordprocessingml/2006/main" xmlns:w14="http://schemas.microsoft.com/office/word/2010/wordml" xmlns:w15="http://schemas.microsoft.com/office/word/2012/wordml" xmlns:w16cex="http://schemas.microsoft.com/office/word/2018/wordml/cex" xmlns:w16cid="http://schemas.microsoft.com/office/word/2016/wordml/cid" xmlns:w16="http://schemas.microsoft.com/office/word/2018/wordml" xmlns:w16se="http://schemas.microsoft.com/office/word/2015/wordml/symex" xmlns:wpg="http://schemas.microsoft.com/office/word/2010/wordprocessingGroup" xmlns:wpi="http://schemas.microsoft.com/office/word/2010/wordprocessingInk" xmlns:wne="http://schemas.microsoft.com/office/word/2006/wordml" xmlns:wps="http://schemas.microsoft.com/office/word/2010/wordprocessingShape" mc:Ignorable="w14 w15 w16se w16cid w16 w16cex wp14">
+  <w:footnote w:type="separator" w:id="-1">
+    <w:p>
+      <w:pPr>
+        <w:spacing w:after="0" w:line="240" w:lineRule="auto"/>
+      </w:pPr>
+      <w:r>
+        <w:separator/>
+      </w:r>
+    </w:p>
+  </w:footnote>
+  <w:footnote w:type="continuationSeparator" w:id="0">
+    <w:p>
+      <w:pPr>
+        <w:spacing w:after="0" w:line="240" w:lineRule="auto"/>
+      </w:pPr>
+      <w:r>
+        <w:continuationSeparator/>
+      </w:r>
+    </w:p>
+  </w:footnote>
+</w:footnotes>
 </file>
 
 <file path=word/styles.xml><?xml version="1.0" encoding="utf-8"?>
@@ -485,6 +550,79 @@
     <w:semiHidden/>
     <w:unhideWhenUsed/>
   </w:style>
+  <w:style w:type="paragraph" w:styleId="Header">
+    <w:name w:val="header"/>
+    <w:basedOn w:val="Normal"/>
+    <w:link w:val="HeaderChar"/>
+    <w:uiPriority w:val="99"/>
+    <w:unhideWhenUsed/>
+    <w:rsid w:val="00957E90"/>
+    <w:pPr>
+      <w:tabs>
+        <w:tab w:val="center" w:pos="4680"/>
+        <w:tab w:val="right" w:pos="9360"/>
+      </w:tabs>
+      <w:spacing w:after="0" w:line="240" w:lineRule="auto"/>
+    </w:pPr>
+  </w:style>
+  <w:style w:type="character" w:customStyle="1" w:styleId="HeaderChar">
+    <w:name w:val="Header Char"/>
+    <w:basedOn w:val="DefaultParagraphFont"/>
+    <w:link w:val="Header"/>
+    <w:uiPriority w:val="99"/>
+    <w:rsid w:val="00957E90"/>
+    <w:rPr>
+      <w:rFonts w:cs="Mangal"/>
+    </w:rPr>
+  </w:style>
+  <w:style w:type="paragraph" w:styleId="Footer">
+    <w:name w:val="footer"/>
+    <w:basedOn w:val="Normal"/>
+    <w:link w:val="FooterChar"/>
+    <w:uiPriority w:val="99"/>
+    <w:unhideWhenUsed/>
+    <w:rsid w:val="00957E90"/>
+    <w:pPr>
+      <w:tabs>
+        <w:tab w:val="center" w:pos="4680"/>
+        <w:tab w:val="right" w:pos="9360"/>
+      </w:tabs>
+      <w:spacing w:after="0" w:line="240" w:lineRule="auto"/>
+    </w:pPr>
+  </w:style>
+  <w:style w:type="character" w:customStyle="1" w:styleId="FooterChar">
+    <w:name w:val="Footer Char"/>
+    <w:basedOn w:val="DefaultParagraphFont"/>
+    <w:link w:val="Footer"/>
+    <w:uiPriority w:val="99"/>
+    <w:rsid w:val="00957E90"/>
+    <w:rPr>
+      <w:rFonts w:cs="Mangal"/>
+    </w:rPr>
+  </w:style>
+  <w:style w:type="character" w:styleId="Hyperlink">
+    <w:name w:val="Hyperlink"/>
+    <w:basedOn w:val="DefaultParagraphFont"/>
+    <w:uiPriority w:val="99"/>
+    <w:unhideWhenUsed/>
+    <w:rsid w:val="00957E90"/>
+    <w:rPr>
+      <w:color w:val="0563C1" w:themeColor="hyperlink"/>
+      <w:u w:val="single"/>
+    </w:rPr>
+  </w:style>
+  <w:style w:type="character" w:styleId="UnresolvedMention">
+    <w:name w:val="Unresolved Mention"/>
+    <w:basedOn w:val="DefaultParagraphFont"/>
+    <w:uiPriority w:val="99"/>
+    <w:semiHidden/>
+    <w:unhideWhenUsed/>
+    <w:rsid w:val="00957E90"/>
+    <w:rPr>
+      <w:color w:val="605E5C"/>
+      <w:shd w:val="clear" w:color="auto" w:fill="E1DFDD"/>
+    </w:rPr>
+  </w:style>
 </w:styles>
 </file>
 

</xml_diff>